<commit_message>
new data + heat map updates + key terms images
</commit_message>
<xml_diff>
--- a/data/code_docs/constructivism/international_norms/Institutionalization_Institutionalize.docx
+++ b/data/code_docs/constructivism/international_norms/Institutionalization_Institutionalize.docx
@@ -1,46 +1,46 @@
 
 <file path=word/document.xml><?xml version="1.0" encoding="utf-8"?>
-<w:document xmlns:o="urn:schemas-microsoft-com:office:office" xmlns:r="http://schemas.openxmlformats.org/officeDocument/2006/relationships" xmlns:v="urn:schemas-microsoft-com:vml" xmlns:w="http://schemas.openxmlformats.org/wordprocessingml/2006/main" xmlns:w10="urn:schemas-microsoft-com:office:word" xmlns:wp="http://schemas.openxmlformats.org/drawingml/2006/wordprocessingDrawing" xmlns:wps="http://schemas.microsoft.com/office/word/2010/wordprocessingShape" xmlns:wpg="http://schemas.microsoft.com/office/word/2010/wordprocessingGroup" xmlns:mc="http://schemas.openxmlformats.org/markup-compatibility/2006" xmlns:wp14="http://schemas.microsoft.com/office/word/2010/wordprocessingDrawing" xmlns:w14="http://schemas.microsoft.com/office/word/2010/wordml" mc:Ignorable="w14 wp14">
+<w:document xmlns:o="urn:schemas-microsoft-com:office:office" xmlns:r="http://schemas.openxmlformats.org/officeDocument/2006/relationships" xmlns:v="urn:schemas-microsoft-com:vml" xmlns:w="http://schemas.openxmlformats.org/wordprocessingml/2006/main" xmlns:w10="urn:schemas-microsoft-com:office:word" xmlns:wp="http://schemas.openxmlformats.org/drawingml/2006/wordprocessingDrawing" xmlns:wps="http://schemas.microsoft.com/office/word/2010/wordprocessingShape" xmlns:wpg="http://schemas.microsoft.com/office/word/2010/wordprocessingGroup" xmlns:mc="http://schemas.openxmlformats.org/markup-compatibility/2006" xmlns:wp14="http://schemas.microsoft.com/office/word/2010/wordprocessingDrawing" xmlns:w14="http://schemas.microsoft.com/office/word/2010/wordml" xmlns:w15="http://schemas.microsoft.com/office/word/2012/wordml" mc:Ignorable="w14 wp14 w15">
   <w:body>
     <w:p>
       <w:pPr>
-        <w:pStyle w:val="TextBody"/>
-        <w:bidi w:val="0"/>
-        <w:spacing w:before="113" w:after="113"/>
-        <w:ind w:left="113" w:right="113" w:hanging="0"/>
-        <w:jc w:val="left"/>
-        <w:rPr>
-          <w:highlight w:val="lightGray"/>
-        </w:rPr>
-      </w:pPr>
-      <w:r>
-        <w:rPr>
-          <w:highlight w:val="lightGray"/>
+        <w:pStyle w:val="BodyText"/>
+        <w:bidi w:val="0"/>
+        <w:spacing w:before="0" w:after="0"/>
+        <w:ind w:hanging="0" w:left="150" w:right="150"/>
+        <w:jc w:val="left"/>
+        <w:rPr>
+          <w:shd w:fill="D3D3D3" w:val="clear"/>
+        </w:rPr>
+      </w:pPr>
+      <w:r>
+        <w:rPr>
+          <w:shd w:fill="D3D3D3" w:val="clear"/>
         </w:rPr>
         <w:t>Files\\2011 Case Study\\CS1_Primary Sources_Policy_Strategies\\2010 National Security Strategy - § 1 reference coded [ 0.08% Coverage]</w:t>
       </w:r>
     </w:p>
     <w:p>
       <w:pPr>
-        <w:pStyle w:val="TextBody"/>
-        <w:bidi w:val="0"/>
-        <w:spacing w:before="113" w:after="113"/>
-        <w:ind w:left="113" w:right="113" w:hanging="0"/>
-        <w:jc w:val="left"/>
-        <w:rPr>
-          <w:highlight w:val="lightGray"/>
-        </w:rPr>
-      </w:pPr>
-      <w:r>
-        <w:rPr>
-          <w:highlight w:val="lightGray"/>
+        <w:pStyle w:val="BodyText"/>
+        <w:bidi w:val="0"/>
+        <w:spacing w:before="0" w:after="0"/>
+        <w:ind w:hanging="0" w:left="150" w:right="150"/>
+        <w:jc w:val="left"/>
+        <w:rPr>
+          <w:shd w:fill="D3D3D3" w:val="clear"/>
+        </w:rPr>
+      </w:pPr>
+      <w:r>
+        <w:rPr>
+          <w:shd w:fill="D3D3D3" w:val="clear"/>
         </w:rPr>
         <w:t>Reference 1 - 0.08% Coverage</w:t>
       </w:r>
     </w:p>
     <w:p>
       <w:pPr>
-        <w:pStyle w:val="TextBody"/>
+        <w:pStyle w:val="BodyText"/>
         <w:bidi w:val="0"/>
         <w:spacing w:before="0" w:after="0"/>
         <w:jc w:val="left"/>
@@ -53,43 +53,43 @@
     </w:p>
     <w:p>
       <w:pPr>
-        <w:pStyle w:val="TextBody"/>
-        <w:bidi w:val="0"/>
-        <w:spacing w:before="113" w:after="113"/>
-        <w:ind w:left="113" w:right="113" w:hanging="0"/>
-        <w:jc w:val="left"/>
-        <w:rPr>
-          <w:highlight w:val="lightGray"/>
-        </w:rPr>
-      </w:pPr>
-      <w:r>
-        <w:rPr>
-          <w:highlight w:val="lightGray"/>
+        <w:pStyle w:val="BodyText"/>
+        <w:bidi w:val="0"/>
+        <w:spacing w:before="0" w:after="0"/>
+        <w:ind w:hanging="0" w:left="150" w:right="150"/>
+        <w:jc w:val="left"/>
+        <w:rPr>
+          <w:shd w:fill="D3D3D3" w:val="clear"/>
+        </w:rPr>
+      </w:pPr>
+      <w:r>
+        <w:rPr>
+          <w:shd w:fill="D3D3D3" w:val="clear"/>
         </w:rPr>
         <w:t>Files\\2015 Case Study\\CS2_Primary Sources_Policy_Strategies\\2015 National Security Strategy - § 1 reference coded [ 0.08% Coverage]</w:t>
       </w:r>
     </w:p>
     <w:p>
       <w:pPr>
-        <w:pStyle w:val="TextBody"/>
-        <w:bidi w:val="0"/>
-        <w:spacing w:before="113" w:after="113"/>
-        <w:ind w:left="113" w:right="113" w:hanging="0"/>
-        <w:jc w:val="left"/>
-        <w:rPr>
-          <w:highlight w:val="lightGray"/>
-        </w:rPr>
-      </w:pPr>
-      <w:r>
-        <w:rPr>
-          <w:highlight w:val="lightGray"/>
+        <w:pStyle w:val="BodyText"/>
+        <w:bidi w:val="0"/>
+        <w:spacing w:before="0" w:after="0"/>
+        <w:ind w:hanging="0" w:left="150" w:right="150"/>
+        <w:jc w:val="left"/>
+        <w:rPr>
+          <w:shd w:fill="D3D3D3" w:val="clear"/>
+        </w:rPr>
+      </w:pPr>
+      <w:r>
+        <w:rPr>
+          <w:shd w:fill="D3D3D3" w:val="clear"/>
         </w:rPr>
         <w:t>Reference 1 - 0.08% Coverage</w:t>
       </w:r>
     </w:p>
     <w:p>
       <w:pPr>
-        <w:pStyle w:val="TextBody"/>
+        <w:pStyle w:val="BodyText"/>
         <w:bidi w:val="0"/>
         <w:spacing w:before="0" w:after="0"/>
         <w:jc w:val="left"/>
@@ -98,12 +98,65 @@
       <w:r>
         <w:rPr/>
         <w:t>The Nuclear Security Summit process has catalyzed a global effort to lock down vulnerable nuclear materials and institutionalize nuclear security best practices.</w:t>
+      </w:r>
+    </w:p>
+    <w:p>
+      <w:pPr>
+        <w:pStyle w:val="BodyText"/>
+        <w:bidi w:val="0"/>
+        <w:spacing w:before="0" w:after="0"/>
+        <w:ind w:hanging="0" w:left="150" w:right="150"/>
+        <w:jc w:val="left"/>
+        <w:rPr>
+          <w:shd w:fill="D3D3D3" w:val="clear"/>
+        </w:rPr>
+      </w:pPr>
+      <w:r>
+        <w:rPr>
+          <w:shd w:fill="D3D3D3" w:val="clear"/>
+        </w:rPr>
+        <w:t>Files\\2018 Case Study\\CS3_Primary Sources_Policy_Strategies\\2018 DoD Cyber Strategy Summary - § 1 reference coded [ 0.67% Coverage]</w:t>
+      </w:r>
+    </w:p>
+    <w:p>
+      <w:pPr>
+        <w:pStyle w:val="BodyText"/>
+        <w:bidi w:val="0"/>
+        <w:spacing w:before="0" w:after="0"/>
+        <w:ind w:hanging="0" w:left="150" w:right="150"/>
+        <w:jc w:val="left"/>
+        <w:rPr>
+          <w:shd w:fill="D3D3D3" w:val="clear"/>
+        </w:rPr>
+      </w:pPr>
+      <w:r>
+        <w:rPr>
+          <w:shd w:fill="D3D3D3" w:val="clear"/>
+        </w:rPr>
+        <w:t>Reference 1 - 0.67% Coverage</w:t>
+      </w:r>
+    </w:p>
+    <w:p>
+      <w:pPr>
+        <w:pStyle w:val="BodyText"/>
+        <w:bidi w:val="0"/>
+        <w:spacing w:before="0" w:after="0"/>
+        <w:jc w:val="left"/>
+        <w:rPr/>
+      </w:pPr>
+      <w:r>
+        <w:rPr/>
+        <w:t xml:space="preserve">Incorporate cyber awareness </w:t>
+        <w:br/>
+        <w:t xml:space="preserve">into DoD institutional culture: The Department will adapt its institutional culture so individuals at every level are knowledgeable about the cyberspace domain and </w:t>
+        <w:br/>
+        <w:t>can incorporate that knowledge into their day-to-day activities.</w:t>
       </w:r>
     </w:p>
     <w:sectPr>
       <w:type w:val="nextPage"/>
       <w:pgSz w:w="12240" w:h="15840"/>
-      <w:pgMar w:left="1134" w:right="567" w:header="0" w:top="567" w:footer="0" w:bottom="567" w:gutter="0"/>
+      <w:pgMar w:left="1134" w:right="567" w:gutter="0" w:header="0" w:top="567" w:footer="0" w:bottom="567"/>
       <w:pgNumType w:fmt="decimal"/>
       <w:formProt w:val="false"/>
       <w:textDirection w:val="lrTb"/>
@@ -147,7 +200,7 @@
   <w:style w:type="paragraph" w:styleId="Heading">
     <w:name w:val="Heading"/>
     <w:basedOn w:val="Normal"/>
-    <w:next w:val="TextBody"/>
+    <w:next w:val="BodyText"/>
     <w:qFormat/>
     <w:pPr>
       <w:keepNext w:val="true"/>
@@ -159,7 +212,7 @@
       <w:szCs w:val="28"/>
     </w:rPr>
   </w:style>
-  <w:style w:type="paragraph" w:styleId="TextBody">
+  <w:style w:type="paragraph" w:styleId="BodyText">
     <w:name w:val="Body Text"/>
     <w:basedOn w:val="Normal"/>
     <w:pPr>
@@ -169,7 +222,7 @@
   </w:style>
   <w:style w:type="paragraph" w:styleId="List">
     <w:name w:val="List"/>
-    <w:basedOn w:val="TextBody"/>
+    <w:basedOn w:val="BodyText"/>
     <w:pPr/>
     <w:rPr>
       <w:rFonts w:cs="Arial Unicode MS"/>
@@ -203,4 +256,110 @@
     </w:rPr>
   </w:style>
 </w:styles>
+</file>
+
+<file path=word/theme/theme1.xml><?xml version="1.0" encoding="utf-8"?>
+<a:theme xmlns:a="http://schemas.openxmlformats.org/drawingml/2006/main" xmlns:r="http://schemas.openxmlformats.org/officeDocument/2006/relationships" name="Office Theme">
+  <a:themeElements>
+    <a:clrScheme name="LibreOffice">
+      <a:dk1>
+        <a:srgbClr val="000000"/>
+      </a:dk1>
+      <a:lt1>
+        <a:srgbClr val="ffffff"/>
+      </a:lt1>
+      <a:dk2>
+        <a:srgbClr val="000000"/>
+      </a:dk2>
+      <a:lt2>
+        <a:srgbClr val="ffffff"/>
+      </a:lt2>
+      <a:accent1>
+        <a:srgbClr val="18a303"/>
+      </a:accent1>
+      <a:accent2>
+        <a:srgbClr val="0369a3"/>
+      </a:accent2>
+      <a:accent3>
+        <a:srgbClr val="a33e03"/>
+      </a:accent3>
+      <a:accent4>
+        <a:srgbClr val="8e03a3"/>
+      </a:accent4>
+      <a:accent5>
+        <a:srgbClr val="c99c00"/>
+      </a:accent5>
+      <a:accent6>
+        <a:srgbClr val="c9211e"/>
+      </a:accent6>
+      <a:hlink>
+        <a:srgbClr val="0000ee"/>
+      </a:hlink>
+      <a:folHlink>
+        <a:srgbClr val="551a8b"/>
+      </a:folHlink>
+    </a:clrScheme>
+    <a:fontScheme name="Office">
+      <a:majorFont>
+        <a:latin typeface="Arial" pitchFamily="0" charset="1"/>
+        <a:ea typeface="DejaVu Sans" pitchFamily="0" charset="1"/>
+        <a:cs typeface="DejaVu Sans" pitchFamily="0" charset="1"/>
+      </a:majorFont>
+      <a:minorFont>
+        <a:latin typeface="Arial" pitchFamily="0" charset="1"/>
+        <a:ea typeface="DejaVu Sans" pitchFamily="0" charset="1"/>
+        <a:cs typeface="DejaVu Sans" pitchFamily="0" charset="1"/>
+      </a:minorFont>
+    </a:fontScheme>
+    <a:fmtScheme>
+      <a:fillStyleLst>
+        <a:solidFill>
+          <a:schemeClr val="phClr"/>
+        </a:solidFill>
+        <a:solidFill>
+          <a:schemeClr val="phClr"/>
+        </a:solidFill>
+        <a:solidFill>
+          <a:schemeClr val="phClr"/>
+        </a:solidFill>
+      </a:fillStyleLst>
+      <a:lnStyleLst>
+        <a:ln w="6350" cap="flat" cmpd="sng" algn="ctr">
+          <a:prstDash val="solid"/>
+          <a:miter/>
+        </a:ln>
+        <a:ln w="6350" cap="flat" cmpd="sng" algn="ctr">
+          <a:prstDash val="solid"/>
+          <a:miter/>
+        </a:ln>
+        <a:ln w="6350" cap="flat" cmpd="sng" algn="ctr">
+          <a:prstDash val="solid"/>
+          <a:miter/>
+        </a:ln>
+      </a:lnStyleLst>
+      <a:effectStyleLst>
+        <a:effectStyle>
+          <a:effectLst/>
+        </a:effectStyle>
+        <a:effectStyle>
+          <a:effectLst/>
+        </a:effectStyle>
+        <a:effectStyle>
+          <a:effectLst/>
+        </a:effectStyle>
+      </a:effectStyleLst>
+      <a:bgFillStyleLst>
+        <a:solidFill>
+          <a:schemeClr val="phClr"/>
+        </a:solidFill>
+        <a:solidFill>
+          <a:schemeClr val="phClr"/>
+        </a:solidFill>
+        <a:solidFill>
+          <a:schemeClr val="phClr"/>
+        </a:solidFill>
+      </a:bgFillStyleLst>
+    </a:fmtScheme>
+  </a:themeElements>
+</a:theme>
 </file>
</xml_diff>